<commit_message>
Updated the Scrum documents
</commit_message>
<xml_diff>
--- a/Project Journal/Starbucks Project - Team portion.docx
+++ b/Project Journal/Starbucks Project - Team portion.docx
@@ -446,18 +446,7 @@
                 <w:sz w:val="28"/>
                 <w:szCs w:val="28"/>
               </w:rPr>
-              <w:t>Authentication</w:t>
-            </w:r>
-            <w:r>
-              <w:rPr>
-                <w:rFonts w:eastAsia="Times New Roman" w:cstheme="minorHAnsi"/>
-                <w:b/>
-                <w:bCs/>
-                <w:color w:val="000000"/>
-                <w:sz w:val="28"/>
-                <w:szCs w:val="28"/>
-              </w:rPr>
-              <w:t xml:space="preserve"> </w:t>
+              <w:t xml:space="preserve">Authentication </w:t>
             </w:r>
           </w:p>
         </w:tc>
@@ -1918,17 +1907,54 @@
           <w:szCs w:val="28"/>
         </w:rPr>
       </w:pPr>
-      <w:r>
-        <w:rPr>
-          <w:rFonts w:eastAsia="Times New Roman" w:cstheme="minorHAnsi"/>
-          <w:b/>
-          <w:color w:val="24292E"/>
-          <w:sz w:val="24"/>
-          <w:szCs w:val="28"/>
-        </w:rPr>
-        <w:t>Each customer can have only 1 card at a time he/she can update its balance or replace with a whole new card.</w:t>
-      </w:r>
-    </w:p>
+      <w:bookmarkStart w:id="0" w:name="_GoBack"/>
+      <w:r>
+        <w:rPr>
+          <w:rFonts w:eastAsia="Times New Roman" w:cstheme="minorHAnsi"/>
+          <w:color w:val="24292E"/>
+          <w:sz w:val="24"/>
+          <w:szCs w:val="28"/>
+        </w:rPr>
+        <w:t xml:space="preserve">Each customer can </w:t>
+      </w:r>
+      <w:r>
+        <w:rPr>
+          <w:rFonts w:eastAsia="Times New Roman" w:cstheme="minorHAnsi"/>
+          <w:color w:val="24292E"/>
+          <w:sz w:val="24"/>
+          <w:szCs w:val="28"/>
+        </w:rPr>
+        <w:t>select</w:t>
+      </w:r>
+      <w:r>
+        <w:rPr>
+          <w:rFonts w:eastAsia="Times New Roman" w:cstheme="minorHAnsi"/>
+          <w:color w:val="24292E"/>
+          <w:sz w:val="24"/>
+          <w:szCs w:val="28"/>
+        </w:rPr>
+        <w:t xml:space="preserve"> </w:t>
+      </w:r>
+      <w:r>
+        <w:rPr>
+          <w:rFonts w:eastAsia="Times New Roman" w:cstheme="minorHAnsi"/>
+          <w:color w:val="24292E"/>
+          <w:sz w:val="24"/>
+          <w:szCs w:val="28"/>
+        </w:rPr>
+        <w:t xml:space="preserve">the card of his choice to make the payment for the order he will be placing. </w:t>
+      </w:r>
+      <w:r>
+        <w:rPr>
+          <w:rFonts w:eastAsia="Times New Roman" w:cstheme="minorHAnsi"/>
+          <w:color w:val="24292E"/>
+          <w:sz w:val="24"/>
+          <w:szCs w:val="28"/>
+        </w:rPr>
+        <w:t>Each customer can have only 1 open order at a time and must pay for a new order.</w:t>
+      </w:r>
+    </w:p>
+    <w:bookmarkEnd w:id="0"/>
     <w:p>
       <w:pPr>
         <w:numPr>
@@ -1947,32 +1973,6 @@
       <w:r>
         <w:rPr>
           <w:rFonts w:eastAsia="Times New Roman" w:cstheme="minorHAnsi"/>
-          <w:b/>
-          <w:color w:val="24292E"/>
-          <w:sz w:val="24"/>
-          <w:szCs w:val="28"/>
-        </w:rPr>
-        <w:t>Each customer can have only 1 open order at a time and must pay for a new order.</w:t>
-      </w:r>
-    </w:p>
-    <w:p>
-      <w:pPr>
-        <w:numPr>
-          <w:ilvl w:val="0"/>
-          <w:numId w:val="6"/>
-        </w:numPr>
-        <w:spacing w:after="240" w:line="240" w:lineRule="auto"/>
-        <w:textAlignment w:val="baseline"/>
-        <w:rPr>
-          <w:rFonts w:eastAsia="Times New Roman" w:cstheme="minorHAnsi"/>
-          <w:color w:val="24292E"/>
-          <w:sz w:val="24"/>
-          <w:szCs w:val="28"/>
-        </w:rPr>
-      </w:pPr>
-      <w:r>
-        <w:rPr>
-          <w:rFonts w:eastAsia="Times New Roman" w:cstheme="minorHAnsi"/>
           <w:color w:val="24292E"/>
           <w:sz w:val="24"/>
           <w:szCs w:val="28"/>
@@ -2170,6 +2170,7 @@
           <w:sz w:val="34"/>
           <w:szCs w:val="34"/>
         </w:rPr>
+        <w:lastRenderedPageBreak/>
         <w:t>Screen Mockup /</w:t>
       </w:r>
       <w:proofErr w:type="spellStart"/>
@@ -2620,7 +2621,6 @@
           <w:sz w:val="32"/>
           <w:szCs w:val="24"/>
         </w:rPr>
-        <w:lastRenderedPageBreak/>
         <w:t>Architecture Diagram</w:t>
       </w:r>
     </w:p>
@@ -2638,6 +2638,7 @@
         <w:rPr>
           <w:noProof/>
         </w:rPr>
+        <w:lastRenderedPageBreak/>
         <w:drawing>
           <wp:inline distT="0" distB="0" distL="0" distR="0">
             <wp:extent cx="5334000" cy="3768646"/>
@@ -2841,7 +2842,6 @@
           <w:sz w:val="32"/>
           <w:szCs w:val="24"/>
         </w:rPr>
-        <w:lastRenderedPageBreak/>
         <w:t>Deployment Diagram</w:t>
       </w:r>
     </w:p>
@@ -2860,6 +2860,7 @@
         <w:rPr>
           <w:noProof/>
         </w:rPr>
+        <w:lastRenderedPageBreak/>
         <w:drawing>
           <wp:inline distT="0" distB="0" distL="0" distR="0">
             <wp:extent cx="5173980" cy="3375233"/>
@@ -3575,8 +3576,6 @@
           <w:t>Google Sprint Task Sheet</w:t>
         </w:r>
       </w:hyperlink>
-      <w:bookmarkStart w:id="0" w:name="_GoBack"/>
-      <w:bookmarkEnd w:id="0"/>
     </w:p>
     <w:sectPr>
       <w:pgSz w:w="12240" w:h="15840"/>
@@ -5727,6 +5726,7 @@
   <w:style w:type="character" w:default="1" w:styleId="DefaultParagraphFont">
     <w:name w:val="Default Paragraph Font"/>
     <w:uiPriority w:val="1"/>
+    <w:semiHidden/>
     <w:unhideWhenUsed/>
   </w:style>
   <w:style w:type="table" w:default="1" w:styleId="TableNormal">

</xml_diff>